<commit_message>
addex project section and other experiences
</commit_message>
<xml_diff>
--- a/Fatih Es - Resume.docx
+++ b/Fatih Es - Resume.docx
@@ -3756,7 +3756,34 @@
           <w:sz w:val="21"/>
           <w:szCs w:val="21"/>
         </w:rPr>
-        <w:t xml:space="preserve"> 2022 - Aug 2022</w:t>
+        <w:t xml:space="preserve"> 202</w:t>
+      </w:r>
+      <w:r>
+        <w:rPr>
+          <w:rFonts w:ascii="Palatino" w:hAnsi="Palatino" w:cs="Arial"/>
+          <w:color w:val="000000" w:themeColor="text1"/>
+          <w:sz w:val="21"/>
+          <w:szCs w:val="21"/>
+        </w:rPr>
+        <w:t>1</w:t>
+      </w:r>
+      <w:r>
+        <w:rPr>
+          <w:rFonts w:ascii="Palatino" w:hAnsi="Palatino" w:cs="Arial"/>
+          <w:color w:val="000000" w:themeColor="text1"/>
+          <w:sz w:val="21"/>
+          <w:szCs w:val="21"/>
+        </w:rPr>
+        <w:t xml:space="preserve"> - Aug 202</w:t>
+      </w:r>
+      <w:r>
+        <w:rPr>
+          <w:rFonts w:ascii="Palatino" w:hAnsi="Palatino" w:cs="Arial"/>
+          <w:color w:val="000000" w:themeColor="text1"/>
+          <w:sz w:val="21"/>
+          <w:szCs w:val="21"/>
+        </w:rPr>
+        <w:t>1</w:t>
       </w:r>
       <w:r>
         <w:rPr>
@@ -3796,17 +3823,7 @@
           <w:szCs w:val="21"/>
           <w:lang w:val="tr-TR"/>
         </w:rPr>
-        <w:t>Bursa</w:t>
-      </w:r>
-      <w:r>
-        <w:rPr>
-          <w:rFonts w:ascii="Palatino" w:hAnsi="Palatino" w:cs="Arial"/>
-          <w:color w:val="000000" w:themeColor="text1"/>
-          <w:sz w:val="21"/>
-          <w:szCs w:val="21"/>
-          <w:lang w:val="tr-TR"/>
-        </w:rPr>
-        <w:t>,</w:t>
+        <w:t>Bursa,</w:t>
       </w:r>
       <w:r>
         <w:rPr>
@@ -5236,16 +5253,7 @@
           <w:sz w:val="21"/>
           <w:szCs w:val="21"/>
         </w:rPr>
-        <w:t xml:space="preserve">Tech Stack : </w:t>
-      </w:r>
-      <w:r>
-        <w:rPr>
-          <w:rFonts w:ascii="Palatino" w:hAnsi="Palatino" w:cs="Arial"/>
-          <w:color w:val="000000" w:themeColor="text1"/>
-          <w:sz w:val="21"/>
-          <w:szCs w:val="21"/>
-        </w:rPr>
-        <w:t>Next.js, Supabase</w:t>
+        <w:t>Tech Stack : Next.js, Supabase</w:t>
       </w:r>
     </w:p>
     <w:p>
@@ -5455,25 +5463,7 @@
           <w:sz w:val="21"/>
           <w:szCs w:val="21"/>
         </w:rPr>
-        <w:t>Tech Stack</w:t>
-      </w:r>
-      <w:r>
-        <w:rPr>
-          <w:rFonts w:ascii="Palatino" w:hAnsi="Palatino" w:cs="Arial"/>
-          <w:color w:val="000000" w:themeColor="text1"/>
-          <w:sz w:val="21"/>
-          <w:szCs w:val="21"/>
-        </w:rPr>
-        <w:t xml:space="preserve"> </w:t>
-      </w:r>
-      <w:r>
-        <w:rPr>
-          <w:rFonts w:ascii="Palatino" w:hAnsi="Palatino" w:cs="Arial"/>
-          <w:color w:val="000000" w:themeColor="text1"/>
-          <w:sz w:val="21"/>
-          <w:szCs w:val="21"/>
-        </w:rPr>
-        <w:t xml:space="preserve">: </w:t>
+        <w:t xml:space="preserve">Tech Stack : </w:t>
       </w:r>
       <w:r>
         <w:rPr>
@@ -5499,109 +5489,52 @@
           <w:szCs w:val="22"/>
         </w:rPr>
       </w:pPr>
-      <w:r>
-        <w:rPr>
-          <w:rFonts w:ascii="Palatino" w:hAnsi="Palatino" w:cs="Arial"/>
-          <w:b/>
-          <w:bCs/>
-          <w:color w:val="000000" w:themeColor="text1"/>
-          <w:sz w:val="22"/>
-          <w:szCs w:val="22"/>
-          <w:lang w:val="tr-TR"/>
-        </w:rPr>
-        <w:fldChar w:fldCharType="begin"/>
-      </w:r>
-      <w:r>
-        <w:rPr>
-          <w:rFonts w:ascii="Palatino" w:hAnsi="Palatino" w:cs="Arial"/>
-          <w:b/>
-          <w:bCs/>
-          <w:color w:val="000000" w:themeColor="text1"/>
-          <w:sz w:val="22"/>
-          <w:szCs w:val="22"/>
-          <w:lang w:val="tr-TR"/>
-        </w:rPr>
-        <w:instrText>HYPERLINK "https://github.com/fatihes1/memories-app"</w:instrText>
-      </w:r>
-      <w:r>
-        <w:rPr>
-          <w:rFonts w:ascii="Palatino" w:hAnsi="Palatino" w:cs="Arial"/>
-          <w:b/>
-          <w:bCs/>
-          <w:color w:val="000000" w:themeColor="text1"/>
-          <w:sz w:val="22"/>
-          <w:szCs w:val="22"/>
-          <w:lang w:val="tr-TR"/>
-        </w:rPr>
-      </w:r>
-      <w:r>
-        <w:rPr>
-          <w:rFonts w:ascii="Palatino" w:hAnsi="Palatino" w:cs="Arial"/>
-          <w:b/>
-          <w:bCs/>
-          <w:color w:val="000000" w:themeColor="text1"/>
-          <w:sz w:val="22"/>
-          <w:szCs w:val="22"/>
-          <w:lang w:val="tr-TR"/>
-        </w:rPr>
-        <w:fldChar w:fldCharType="separate"/>
-      </w:r>
-      <w:r>
-        <w:rPr>
-          <w:rStyle w:val="Hyperlink"/>
-          <w:rFonts w:ascii="Palatino" w:hAnsi="Palatino" w:cs="Arial"/>
-          <w:b/>
-          <w:bCs/>
-          <w:color w:val="000000" w:themeColor="text1"/>
-          <w:sz w:val="22"/>
-          <w:szCs w:val="22"/>
-          <w:u w:val="none"/>
-          <w:lang w:val="tr-TR"/>
-        </w:rPr>
-        <w:t>Post-</w:t>
-      </w:r>
-      <w:proofErr w:type="spellStart"/>
-      <w:r>
-        <w:rPr>
-          <w:rStyle w:val="Hyperlink"/>
-          <w:rFonts w:ascii="Palatino" w:hAnsi="Palatino" w:cs="Arial"/>
-          <w:b/>
-          <w:bCs/>
-          <w:color w:val="000000" w:themeColor="text1"/>
-          <w:sz w:val="22"/>
-          <w:szCs w:val="22"/>
-          <w:u w:val="none"/>
-          <w:lang w:val="tr-TR"/>
-        </w:rPr>
-        <w:t>It</w:t>
-      </w:r>
-      <w:proofErr w:type="spellEnd"/>
-      <w:r>
-        <w:rPr>
-          <w:rStyle w:val="Hyperlink"/>
-          <w:rFonts w:ascii="Palatino" w:hAnsi="Palatino" w:cs="Arial"/>
-          <w:b/>
-          <w:bCs/>
-          <w:color w:val="000000" w:themeColor="text1"/>
-          <w:sz w:val="22"/>
-          <w:szCs w:val="22"/>
-          <w:u w:val="none"/>
-          <w:lang w:val="tr-TR"/>
-        </w:rPr>
-        <w:t>:</w:t>
-      </w:r>
-      <w:r>
-        <w:rPr>
-          <w:rFonts w:ascii="Palatino" w:hAnsi="Palatino" w:cs="Arial"/>
-          <w:b/>
-          <w:bCs/>
-          <w:color w:val="000000" w:themeColor="text1"/>
-          <w:sz w:val="22"/>
-          <w:szCs w:val="22"/>
-          <w:lang w:val="tr-TR"/>
-        </w:rPr>
-        <w:fldChar w:fldCharType="end"/>
-      </w:r>
+      <w:hyperlink r:id="rId12" w:history="1">
+        <w:r>
+          <w:rPr>
+            <w:rStyle w:val="Hyperlink"/>
+            <w:rFonts w:ascii="Palatino" w:hAnsi="Palatino" w:cs="Arial"/>
+            <w:b/>
+            <w:bCs/>
+            <w:color w:val="000000" w:themeColor="text1"/>
+            <w:sz w:val="22"/>
+            <w:szCs w:val="22"/>
+            <w:u w:val="none"/>
+            <w:lang w:val="tr-TR"/>
+          </w:rPr>
+          <w:t>Post-</w:t>
+        </w:r>
+        <w:proofErr w:type="spellStart"/>
+        <w:r>
+          <w:rPr>
+            <w:rStyle w:val="Hyperlink"/>
+            <w:rFonts w:ascii="Palatino" w:hAnsi="Palatino" w:cs="Arial"/>
+            <w:b/>
+            <w:bCs/>
+            <w:color w:val="000000" w:themeColor="text1"/>
+            <w:sz w:val="22"/>
+            <w:szCs w:val="22"/>
+            <w:u w:val="none"/>
+            <w:lang w:val="tr-TR"/>
+          </w:rPr>
+          <w:t>It</w:t>
+        </w:r>
+        <w:proofErr w:type="spellEnd"/>
+        <w:r>
+          <w:rPr>
+            <w:rStyle w:val="Hyperlink"/>
+            <w:rFonts w:ascii="Palatino" w:hAnsi="Palatino" w:cs="Arial"/>
+            <w:b/>
+            <w:bCs/>
+            <w:color w:val="000000" w:themeColor="text1"/>
+            <w:sz w:val="22"/>
+            <w:szCs w:val="22"/>
+            <w:u w:val="none"/>
+            <w:lang w:val="tr-TR"/>
+          </w:rPr>
+          <w:t>:</w:t>
+        </w:r>
+      </w:hyperlink>
       <w:r>
         <w:rPr>
           <w:rFonts w:ascii="Palatino" w:hAnsi="Palatino" w:cs="Arial"/>
@@ -5673,34 +5606,7 @@
           <w:sz w:val="21"/>
           <w:szCs w:val="21"/>
         </w:rPr>
-        <w:t>Tech Stack</w:t>
-      </w:r>
-      <w:r>
-        <w:rPr>
-          <w:rFonts w:ascii="Palatino" w:hAnsi="Palatino" w:cs="Arial"/>
-          <w:color w:val="000000" w:themeColor="text1"/>
-          <w:sz w:val="21"/>
-          <w:szCs w:val="21"/>
-        </w:rPr>
-        <w:t xml:space="preserve"> </w:t>
-      </w:r>
-      <w:r>
-        <w:rPr>
-          <w:rFonts w:ascii="Palatino" w:hAnsi="Palatino" w:cs="Arial"/>
-          <w:color w:val="000000" w:themeColor="text1"/>
-          <w:sz w:val="21"/>
-          <w:szCs w:val="21"/>
-        </w:rPr>
-        <w:t xml:space="preserve">: </w:t>
-      </w:r>
-      <w:r>
-        <w:rPr>
-          <w:rFonts w:ascii="Palatino" w:hAnsi="Palatino" w:cs="Arial"/>
-          <w:color w:val="000000" w:themeColor="text1"/>
-          <w:sz w:val="21"/>
-          <w:szCs w:val="21"/>
-        </w:rPr>
-        <w:t>React.js, Redux, React Router, Material UI, JWT, Express.js, MongoDB, Google Cloud</w:t>
+        <w:t>Tech Stack : React.js, Redux, React Router, Material UI, JWT, Express.js, MongoDB, Google Cloud</w:t>
       </w:r>
     </w:p>
     <w:p>
@@ -5717,7 +5623,7 @@
           <w:szCs w:val="22"/>
         </w:rPr>
       </w:pPr>
-      <w:hyperlink r:id="rId12" w:history="1">
+      <w:hyperlink r:id="rId13" w:history="1">
         <w:r>
           <w:rPr>
             <w:rStyle w:val="Hyperlink"/>
@@ -5825,16 +5731,7 @@
           <w:sz w:val="21"/>
           <w:szCs w:val="21"/>
         </w:rPr>
-        <w:t xml:space="preserve"> </w:t>
-      </w:r>
-      <w:r>
-        <w:rPr>
-          <w:rFonts w:ascii="Palatino" w:hAnsi="Palatino" w:cs="Arial"/>
-          <w:color w:val="000000" w:themeColor="text1"/>
-          <w:sz w:val="21"/>
-          <w:szCs w:val="21"/>
-        </w:rPr>
-        <w:t>Nest.js, React.js, Redis, Socket.io, Storybook, Docker, TailwindCss, TypeScript, React Wouter</w:t>
+        <w:t xml:space="preserve"> Nest.js, React.js, Redis, Socket.io, Storybook, Docker, TailwindCss, TypeScript, React Wouter</w:t>
       </w:r>
     </w:p>
     <w:p>
@@ -5913,7 +5810,7 @@
           <w:szCs w:val="21"/>
         </w:rPr>
       </w:pPr>
-      <w:hyperlink r:id="rId13" w:history="1">
+      <w:hyperlink r:id="rId14" w:history="1">
         <w:r>
           <w:rPr>
             <w:rStyle w:val="Hyperlink"/>
@@ -6003,7 +5900,7 @@
         </w:rPr>
         <w:t>Refactoring Turkish Guide (</w:t>
       </w:r>
-      <w:hyperlink r:id="rId14" w:history="1">
+      <w:hyperlink r:id="rId15" w:history="1">
         <w:r>
           <w:rPr>
             <w:rStyle w:val="Hyperlink"/>
@@ -6060,7 +5957,7 @@
         </w:rPr>
         <w:t>(</w:t>
       </w:r>
-      <w:hyperlink r:id="rId15" w:history="1">
+      <w:hyperlink r:id="rId16" w:history="1">
         <w:r>
           <w:rPr>
             <w:rStyle w:val="Hyperlink"/>
@@ -6108,7 +6005,7 @@
           <w:szCs w:val="21"/>
         </w:rPr>
       </w:pPr>
-      <w:hyperlink r:id="rId16" w:history="1">
+      <w:hyperlink r:id="rId17" w:history="1">
         <w:r>
           <w:rPr>
             <w:rStyle w:val="Hyperlink"/>
@@ -6203,7 +6100,7 @@
           <w:szCs w:val="21"/>
         </w:rPr>
       </w:pPr>
-      <w:hyperlink r:id="rId17" w:history="1">
+      <w:hyperlink r:id="rId18" w:history="1">
         <w:r>
           <w:rPr>
             <w:rStyle w:val="Hyperlink"/>

</xml_diff>